<commit_message>
modified report (final version)
</commit_message>
<xml_diff>
--- a/report.docx
+++ b/report.docx
@@ -4,6 +4,14 @@
   <w:body>
     <w:p>
       <w:pPr>
+        <w:jc w:val="right"/>
+      </w:pPr>
+      <w:r>
+        <w:t>Выполнил Зубарев Юрий СКБ221</w:t>
+      </w:r>
+    </w:p>
+    <w:p>
+      <w:pPr>
         <w:jc w:val="center"/>
         <w:rPr>
           <w:rFonts w:cs="Times New Roman"/>
@@ -27,6 +35,8 @@
       <w:r>
         <w:t>Описание работы программы</w:t>
       </w:r>
+      <w:bookmarkStart w:id="0" w:name="_GoBack"/>
+      <w:bookmarkEnd w:id="0"/>
     </w:p>
     <w:p>
       <w:pPr>
@@ -1064,6 +1074,7 @@
         </w:numPr>
       </w:pPr>
       <w:r>
+        <w:lastRenderedPageBreak/>
         <w:t xml:space="preserve">Вытаскиваем открывающуюся скобку из стека </w:t>
       </w:r>
       <w:r>
@@ -1086,7 +1097,6 @@
         </w:numPr>
       </w:pPr>
       <w:r>
-        <w:lastRenderedPageBreak/>
         <w:t xml:space="preserve">Пока стек </w:t>
       </w:r>
       <w:r>
@@ -1500,8 +1510,6 @@
       <w:r>
         <w:t>файлов. Научился обрабатывать параметры запуска программы.</w:t>
       </w:r>
-      <w:bookmarkStart w:id="0" w:name="_GoBack"/>
-      <w:bookmarkEnd w:id="0"/>
     </w:p>
     <w:sectPr>
       <w:pgSz w:w="11906" w:h="16838"/>
@@ -2799,7 +2807,6 @@
   <w:style w:type="character" w:default="1" w:styleId="a0">
     <w:name w:val="Default Paragraph Font"/>
     <w:uiPriority w:val="1"/>
-    <w:semiHidden/>
     <w:unhideWhenUsed/>
   </w:style>
   <w:style w:type="table" w:default="1" w:styleId="a1">

</xml_diff>